<commit_message>
Adds basic simulation engine. Adds first order model. Adds PID no windup. Adds basic test of entire functionality in test_simulation.
</commit_message>
<xml_diff>
--- a/srs.docx
+++ b/srs.docx
@@ -2584,75 +2584,75 @@
         <w:rPr>
           <w:noProof/>
         </w:rPr>
+        <w:t>3.6.5 Portability</w:t>
+      </w:r>
+      <w:r>
+        <w:rPr>
+          <w:noProof/>
+        </w:rPr>
+        <w:tab/>
+      </w:r>
+      <w:r>
+        <w:rPr>
+          <w:noProof/>
+        </w:rPr>
+        <w:fldChar w:fldCharType="begin"/>
+      </w:r>
+      <w:r>
+        <w:rPr>
+          <w:noProof/>
+        </w:rPr>
+        <w:instrText xml:space="preserve"> GOTOBUTTON _Toc363403547  </w:instrText>
+      </w:r>
+      <w:r>
+        <w:rPr>
+          <w:noProof/>
+        </w:rPr>
+        <w:fldChar w:fldCharType="begin"/>
+      </w:r>
+      <w:r>
+        <w:rPr>
+          <w:noProof/>
+        </w:rPr>
+        <w:instrText xml:space="preserve"> PAGEREF _Toc363403547 </w:instrText>
+      </w:r>
+      <w:r>
+        <w:rPr>
+          <w:noProof/>
+        </w:rPr>
+        <w:fldChar w:fldCharType="separate"/>
+      </w:r>
+      <w:r>
+        <w:rPr>
+          <w:noProof/>
+        </w:rPr>
+        <w:instrText>13</w:instrText>
+      </w:r>
+      <w:r>
+        <w:rPr>
+          <w:noProof/>
+        </w:rPr>
+        <w:fldChar w:fldCharType="end"/>
+      </w:r>
+      <w:r>
+        <w:rPr>
+          <w:noProof/>
+        </w:rPr>
+        <w:fldChar w:fldCharType="end"/>
+      </w:r>
+    </w:p>
+    <w:p>
+      <w:pPr>
+        <w:pStyle w:val="TOC2"/>
+        <w:rPr>
+          <w:noProof/>
+        </w:rPr>
+      </w:pPr>
+      <w:r>
+        <w:rPr>
+          <w:noProof/>
+        </w:rPr>
         <w:lastRenderedPageBreak/>
-        <w:t>3.6.5 Portability</w:t>
-      </w:r>
-      <w:r>
-        <w:rPr>
-          <w:noProof/>
-        </w:rPr>
-        <w:tab/>
-      </w:r>
-      <w:r>
-        <w:rPr>
-          <w:noProof/>
-        </w:rPr>
-        <w:fldChar w:fldCharType="begin"/>
-      </w:r>
-      <w:r>
-        <w:rPr>
-          <w:noProof/>
-        </w:rPr>
-        <w:instrText xml:space="preserve"> GOTOBUTTON _Toc363403547  </w:instrText>
-      </w:r>
-      <w:r>
-        <w:rPr>
-          <w:noProof/>
-        </w:rPr>
-        <w:fldChar w:fldCharType="begin"/>
-      </w:r>
-      <w:r>
-        <w:rPr>
-          <w:noProof/>
-        </w:rPr>
-        <w:instrText xml:space="preserve"> PAGEREF _Toc363403547 </w:instrText>
-      </w:r>
-      <w:r>
-        <w:rPr>
-          <w:noProof/>
-        </w:rPr>
-        <w:fldChar w:fldCharType="separate"/>
-      </w:r>
-      <w:r>
-        <w:rPr>
-          <w:noProof/>
-        </w:rPr>
-        <w:instrText>13</w:instrText>
-      </w:r>
-      <w:r>
-        <w:rPr>
-          <w:noProof/>
-        </w:rPr>
-        <w:fldChar w:fldCharType="end"/>
-      </w:r>
-      <w:r>
-        <w:rPr>
-          <w:noProof/>
-        </w:rPr>
-        <w:fldChar w:fldCharType="end"/>
-      </w:r>
-    </w:p>
-    <w:p>
-      <w:pPr>
-        <w:pStyle w:val="TOC2"/>
-        <w:rPr>
-          <w:noProof/>
-        </w:rPr>
-      </w:pPr>
-      <w:r>
-        <w:rPr>
-          <w:noProof/>
-        </w:rPr>
         <w:t>3.7 Organizing the Specific Requirements</w:t>
       </w:r>
       <w:r>
@@ -5950,41 +5950,35 @@
         <w:rPr>
           <w:i/>
         </w:rPr>
-        <w:t xml:space="preserve"> no kidding, what does </w:t>
-      </w:r>
+        <w:t xml:space="preserve"> no kidding, what does that mean?  Avoid “motherhood and apple pie” type statements, “The system shall be developed using good software engineering practice”</w:t>
+      </w:r>
+    </w:p>
+    <w:p>
+      <w:pPr>
+        <w:tabs>
+          <w:tab w:val="clear" w:pos="5760"/>
+          <w:tab w:val="left" w:pos="1520"/>
+        </w:tabs>
+        <w:rPr>
+          <w:i/>
+        </w:rPr>
+      </w:pPr>
+    </w:p>
+    <w:p>
+      <w:pPr>
+        <w:tabs>
+          <w:tab w:val="clear" w:pos="5760"/>
+          <w:tab w:val="left" w:pos="1520"/>
+        </w:tabs>
+        <w:rPr>
+          <w:i/>
+        </w:rPr>
+      </w:pPr>
       <w:r>
         <w:rPr>
           <w:i/>
         </w:rPr>
         <w:lastRenderedPageBreak/>
-        <w:t>that mean?  Avoid “motherhood and apple pie” type statements, “The system shall be developed using good software engineering practice”</w:t>
-      </w:r>
-    </w:p>
-    <w:p>
-      <w:pPr>
-        <w:tabs>
-          <w:tab w:val="clear" w:pos="5760"/>
-          <w:tab w:val="left" w:pos="1520"/>
-        </w:tabs>
-        <w:rPr>
-          <w:i/>
-        </w:rPr>
-      </w:pPr>
-    </w:p>
-    <w:p>
-      <w:pPr>
-        <w:tabs>
-          <w:tab w:val="clear" w:pos="5760"/>
-          <w:tab w:val="left" w:pos="1520"/>
-        </w:tabs>
-        <w:rPr>
-          <w:i/>
-        </w:rPr>
-      </w:pPr>
-      <w:r>
-        <w:rPr>
-          <w:i/>
-        </w:rPr>
         <w:t xml:space="preserve">Avoid </w:t>
       </w:r>
       <w:proofErr w:type="gramStart"/>
@@ -6154,6 +6148,10 @@
           <w:tab w:val="left" w:pos="1520"/>
         </w:tabs>
       </w:pPr>
+      <w:r>
+        <w:tab/>
+        <w:t>3.1.1.9 The GUI shall provide a timescale input from the user</w:t>
+      </w:r>
     </w:p>
     <w:p>
       <w:pPr>
@@ -6161,15 +6159,31 @@
           <w:tab w:val="clear" w:pos="5760"/>
           <w:tab w:val="left" w:pos="1520"/>
         </w:tabs>
-        <w:rPr>
-          <w:i/>
-        </w:rPr>
-      </w:pPr>
-      <w:r>
-        <w:rPr>
-          <w:i/>
-        </w:rPr>
-        <w:t>This contains a detailed description of all inputs into and outputs from the software system.  It complements the interface descriptions in section 2 but does not repeat information there. Remember section 2 presents information oriented to the customer/user while section 3 is oriented to the developer.</w:t>
+      </w:pPr>
+    </w:p>
+    <w:p>
+      <w:pPr>
+        <w:tabs>
+          <w:tab w:val="clear" w:pos="5760"/>
+          <w:tab w:val="left" w:pos="1520"/>
+        </w:tabs>
+        <w:rPr>
+          <w:i/>
+        </w:rPr>
+      </w:pPr>
+      <w:r>
+        <w:rPr>
+          <w:i/>
+        </w:rPr>
+        <w:t xml:space="preserve">This contains a detailed description of all inputs into and outputs from the software system.  It complements the interface descriptions in section 2 but does not repeat information there. Remember section 2 presents information </w:t>
+      </w:r>
+      <w:bookmarkStart w:id="23" w:name="_GoBack"/>
+      <w:bookmarkEnd w:id="23"/>
+      <w:r>
+        <w:rPr>
+          <w:i/>
+        </w:rPr>
+        <w:t>oriented to the customer/user while section 3 is oriented to the developer.</w:t>
       </w:r>
     </w:p>
     <w:p>
@@ -6250,7 +6264,6 @@
         <w:rPr>
           <w:i/>
         </w:rPr>
-        <w:lastRenderedPageBreak/>
         <w:t>Description of purpose</w:t>
       </w:r>
     </w:p>
@@ -6335,6 +6348,7 @@
         <w:rPr>
           <w:i/>
         </w:rPr>
+        <w:lastRenderedPageBreak/>
         <w:t>Timing</w:t>
       </w:r>
     </w:p>
@@ -6479,11 +6493,11 @@
       <w:pPr>
         <w:pStyle w:val="Heading2"/>
       </w:pPr>
-      <w:bookmarkStart w:id="23" w:name="_Toc363403537"/>
+      <w:bookmarkStart w:id="24" w:name="_Toc363403537"/>
       <w:r>
         <w:t>3.2 Functions</w:t>
       </w:r>
-      <w:bookmarkEnd w:id="23"/>
+      <w:bookmarkEnd w:id="24"/>
     </w:p>
     <w:p/>
     <w:p>
@@ -6558,20 +6572,47 @@
         <w:tab/>
         <w:t>3.2.2.3 The system shall evaluate the control algorithm on a standard control loop (in, controller, model, out, repeat)</w:t>
       </w:r>
+      <w:r>
+        <w:t>.</w:t>
+      </w:r>
     </w:p>
     <w:p>
       <w:r>
         <w:tab/>
         <w:t>3.2.2.4 The system shall make use of deviation variables</w:t>
       </w:r>
+      <w:r>
+        <w:t>.</w:t>
+      </w:r>
     </w:p>
     <w:p>
       <w:r>
         <w:tab/>
         <w:t>3</w:t>
       </w:r>
-      <w:bookmarkStart w:id="24" w:name="_GoBack"/>
-      <w:bookmarkEnd w:id="24"/>
+      <w:r>
+        <w:t>.2.2.5 The system shall incorporate noise through the user-specified noise mechanisms.</w:t>
+      </w:r>
+    </w:p>
+    <w:p>
+      <w:r>
+        <w:tab/>
+        <w:t>3.2.2.6 The system shall Transform the final output function back to the time domain.</w:t>
+      </w:r>
+    </w:p>
+    <w:p>
+      <w:r>
+        <w:tab/>
+        <w:t xml:space="preserve">3.2.2.7 The system shall use a user-specified time-length to produce </w:t>
+      </w:r>
+      <w:proofErr w:type="gramStart"/>
+      <w:r>
+        <w:t>the final result</w:t>
+      </w:r>
+      <w:proofErr w:type="gramEnd"/>
+      <w:r>
+        <w:t xml:space="preserve">. </w:t>
+      </w:r>
     </w:p>
     <w:p/>
     <w:p>
@@ -7204,7 +7245,6 @@
         <w:rPr>
           <w:i/>
         </w:rPr>
-        <w:lastRenderedPageBreak/>
         <w:t>This section specifies the logical requirements for any information that is to be placed into a database.  This may include:</w:t>
       </w:r>
     </w:p>
@@ -7617,72 +7657,72 @@
         <w:rPr>
           <w:i/>
         </w:rPr>
+        <w:t xml:space="preserve">These are characteristics the system must possess, but that pervade (or </w:t>
+      </w:r>
+      <w:proofErr w:type="gramStart"/>
+      <w:r>
+        <w:rPr>
+          <w:i/>
+        </w:rPr>
+        <w:t>cross-cut</w:t>
+      </w:r>
+      <w:proofErr w:type="gramEnd"/>
+      <w:r>
+        <w:rPr>
+          <w:i/>
+        </w:rPr>
+        <w:t xml:space="preserve">) the design.  These requirements </w:t>
+      </w:r>
+      <w:proofErr w:type="gramStart"/>
+      <w:r>
+        <w:rPr>
+          <w:i/>
+        </w:rPr>
+        <w:t>have to</w:t>
+      </w:r>
+      <w:proofErr w:type="gramEnd"/>
+      <w:r>
+        <w:rPr>
+          <w:i/>
+        </w:rPr>
+        <w:t xml:space="preserve"> be testable just like the functional requirements.  Its easy to start philosophizing </w:t>
+      </w:r>
+      <w:proofErr w:type="gramStart"/>
+      <w:r>
+        <w:rPr>
+          <w:i/>
+        </w:rPr>
+        <w:t>here, but</w:t>
+      </w:r>
+      <w:proofErr w:type="gramEnd"/>
+      <w:r>
+        <w:rPr>
+          <w:i/>
+        </w:rPr>
+        <w:t xml:space="preserve"> keep it specific.</w:t>
+      </w:r>
+    </w:p>
+    <w:p>
+      <w:pPr>
+        <w:tabs>
+          <w:tab w:val="clear" w:pos="5760"/>
+          <w:tab w:val="left" w:pos="1520"/>
+        </w:tabs>
+      </w:pPr>
+    </w:p>
+    <w:p>
+      <w:pPr>
+        <w:pStyle w:val="Heading3"/>
+        <w:rPr>
+          <w:sz w:val="24"/>
+        </w:rPr>
+      </w:pPr>
+      <w:bookmarkStart w:id="30" w:name="_Toc363403543"/>
+      <w:r>
+        <w:rPr>
+          <w:sz w:val="24"/>
+        </w:rPr>
         <w:lastRenderedPageBreak/>
-        <w:t xml:space="preserve">These are characteristics the system must possess, but that pervade (or </w:t>
-      </w:r>
-      <w:proofErr w:type="gramStart"/>
-      <w:r>
-        <w:rPr>
-          <w:i/>
-        </w:rPr>
-        <w:t>cross-cut</w:t>
-      </w:r>
-      <w:proofErr w:type="gramEnd"/>
-      <w:r>
-        <w:rPr>
-          <w:i/>
-        </w:rPr>
-        <w:t xml:space="preserve">) the design.  These requirements </w:t>
-      </w:r>
-      <w:proofErr w:type="gramStart"/>
-      <w:r>
-        <w:rPr>
-          <w:i/>
-        </w:rPr>
-        <w:t>have to</w:t>
-      </w:r>
-      <w:proofErr w:type="gramEnd"/>
-      <w:r>
-        <w:rPr>
-          <w:i/>
-        </w:rPr>
-        <w:t xml:space="preserve"> be testable just like the functional requirements.  Its easy to start philosophizing </w:t>
-      </w:r>
-      <w:proofErr w:type="gramStart"/>
-      <w:r>
-        <w:rPr>
-          <w:i/>
-        </w:rPr>
-        <w:t>here, but</w:t>
-      </w:r>
-      <w:proofErr w:type="gramEnd"/>
-      <w:r>
-        <w:rPr>
-          <w:i/>
-        </w:rPr>
-        <w:t xml:space="preserve"> keep it specific.</w:t>
-      </w:r>
-    </w:p>
-    <w:p>
-      <w:pPr>
-        <w:tabs>
-          <w:tab w:val="clear" w:pos="5760"/>
-          <w:tab w:val="left" w:pos="1520"/>
-        </w:tabs>
-      </w:pPr>
-    </w:p>
-    <w:p>
-      <w:pPr>
-        <w:pStyle w:val="Heading3"/>
-        <w:rPr>
-          <w:sz w:val="24"/>
-        </w:rPr>
-      </w:pPr>
-      <w:bookmarkStart w:id="30" w:name="_Toc363403543"/>
-      <w:r>
-        <w:rPr>
-          <w:sz w:val="24"/>
-        </w:rPr>
         <w:t>3.6.1 Reliability</w:t>
       </w:r>
       <w:bookmarkEnd w:id="30"/>
@@ -7958,7 +7998,6 @@
         <w:rPr>
           <w:i/>
         </w:rPr>
-        <w:lastRenderedPageBreak/>
         <w:t>Specify attributes of software that relate to the ease of porting the software to other host machines and/or operating systems.  This may include:</w:t>
       </w:r>
     </w:p>
@@ -8078,6 +8117,7 @@
         <w:rPr>
           <w:i/>
         </w:rPr>
+        <w:lastRenderedPageBreak/>
         <w:t>Use of a particular operating system</w:t>
       </w:r>
     </w:p>
@@ -10183,7 +10223,6 @@
               <w:ind w:right="0"/>
             </w:pPr>
             <w:r>
-              <w:lastRenderedPageBreak/>
               <w:t>6</w:t>
             </w:r>
           </w:p>
@@ -10497,6 +10536,7 @@
               <w:ind w:right="0"/>
             </w:pPr>
             <w:r>
+              <w:lastRenderedPageBreak/>
               <w:t>7</w:t>
             </w:r>
           </w:p>
@@ -12502,25 +12542,44 @@
         <w:rPr>
           <w:i/>
         </w:rPr>
-        <w:t xml:space="preserve">THE FOLLOWING (3.7) is not really a section, it is talking about how to organize requirements you write in section 3.2.   At the end of this template there are a bunch of </w:t>
-      </w:r>
+        <w:t xml:space="preserve">THE FOLLOWING (3.7) is not really a section, it is talking about how to organize requirements you write in section 3.2.   At the end of this template there are a bunch of alternative organizations for section 3.2. Choose the ONE best for the system you are writing the requirements for. </w:t>
+      </w:r>
+    </w:p>
+    <w:p>
+      <w:pPr>
+        <w:pStyle w:val="Heading2"/>
+      </w:pPr>
+      <w:bookmarkStart w:id="35" w:name="_Toc363403548"/>
+      <w:r>
+        <w:t>3.7 Organizing the Specific Requirements</w:t>
+      </w:r>
+      <w:bookmarkEnd w:id="35"/>
+    </w:p>
+    <w:p>
+      <w:pPr>
+        <w:tabs>
+          <w:tab w:val="clear" w:pos="5760"/>
+          <w:tab w:val="left" w:pos="1520"/>
+        </w:tabs>
+      </w:pPr>
+    </w:p>
+    <w:p>
+      <w:pPr>
+        <w:tabs>
+          <w:tab w:val="clear" w:pos="5760"/>
+          <w:tab w:val="left" w:pos="1520"/>
+        </w:tabs>
+        <w:rPr>
+          <w:i/>
+        </w:rPr>
+      </w:pPr>
       <w:r>
         <w:rPr>
           <w:i/>
         </w:rPr>
         <w:lastRenderedPageBreak/>
-        <w:t xml:space="preserve">alternative organizations for section 3.2. Choose the ONE best for the system you are writing the requirements for. </w:t>
-      </w:r>
-    </w:p>
-    <w:p>
-      <w:pPr>
-        <w:pStyle w:val="Heading2"/>
-      </w:pPr>
-      <w:bookmarkStart w:id="35" w:name="_Toc363403548"/>
-      <w:r>
-        <w:t>3.7 Organizing the Specific Requirements</w:t>
-      </w:r>
-      <w:bookmarkEnd w:id="35"/>
+        <w:t>For anything but trivial systems the detailed requirements tend to be extensive.  For this reason, it is recommended that careful consideration be given to organizing these in a manner optimal for understanding.  There is no one optimal organization for all systems.  Different classes of systems lend themselves to different organizations of requirements in section 3. Some of these organizations are described in the following subclasses.</w:t>
+      </w:r>
     </w:p>
     <w:p>
       <w:pPr>
@@ -12532,31 +12591,6 @@
     </w:p>
     <w:p>
       <w:pPr>
-        <w:tabs>
-          <w:tab w:val="clear" w:pos="5760"/>
-          <w:tab w:val="left" w:pos="1520"/>
-        </w:tabs>
-        <w:rPr>
-          <w:i/>
-        </w:rPr>
-      </w:pPr>
-      <w:r>
-        <w:rPr>
-          <w:i/>
-        </w:rPr>
-        <w:t>For anything but trivial systems the detailed requirements tend to be extensive.  For this reason, it is recommended that careful consideration be given to organizing these in a manner optimal for understanding.  There is no one optimal organization for all systems.  Different classes of systems lend themselves to different organizations of requirements in section 3. Some of these organizations are described in the following subclasses.</w:t>
-      </w:r>
-    </w:p>
-    <w:p>
-      <w:pPr>
-        <w:tabs>
-          <w:tab w:val="clear" w:pos="5760"/>
-          <w:tab w:val="left" w:pos="1520"/>
-        </w:tabs>
-      </w:pPr>
-    </w:p>
-    <w:p>
-      <w:pPr>
         <w:pStyle w:val="Heading3"/>
         <w:rPr>
           <w:sz w:val="24"/>
@@ -12761,39 +12795,45 @@
         <w:rPr>
           <w:i/>
         </w:rPr>
+        <w:t>Some systems can be best organized by describing their functions in support of the generation of a response.</w:t>
+      </w:r>
+    </w:p>
+    <w:p/>
+    <w:p>
+      <w:pPr>
+        <w:pStyle w:val="Heading3"/>
+        <w:rPr>
+          <w:sz w:val="24"/>
+        </w:rPr>
+      </w:pPr>
+      <w:bookmarkStart w:id="42" w:name="_Toc363403555"/>
+      <w:r>
+        <w:rPr>
+          <w:sz w:val="24"/>
+        </w:rPr>
+        <w:t>3.7.7 Functional Hierarchy</w:t>
+      </w:r>
+      <w:bookmarkEnd w:id="42"/>
+    </w:p>
+    <w:p/>
+    <w:p>
+      <w:pPr>
+        <w:rPr>
+          <w:i/>
+        </w:rPr>
+      </w:pPr>
+      <w:r>
+        <w:rPr>
+          <w:i/>
+        </w:rPr>
+        <w:t xml:space="preserve">When none of he above organizational schemes prove helpful, the overall functionality can be organized into a hierarchy of functions organized by either common inputs, </w:t>
+      </w:r>
+      <w:r>
+        <w:rPr>
+          <w:i/>
+        </w:rPr>
         <w:lastRenderedPageBreak/>
-        <w:t>Some systems can be best organized by describing their functions in support of the generation of a response.</w:t>
-      </w:r>
-    </w:p>
-    <w:p/>
-    <w:p>
-      <w:pPr>
-        <w:pStyle w:val="Heading3"/>
-        <w:rPr>
-          <w:sz w:val="24"/>
-        </w:rPr>
-      </w:pPr>
-      <w:bookmarkStart w:id="42" w:name="_Toc363403555"/>
-      <w:r>
-        <w:rPr>
-          <w:sz w:val="24"/>
-        </w:rPr>
-        <w:t>3.7.7 Functional Hierarchy</w:t>
-      </w:r>
-      <w:bookmarkEnd w:id="42"/>
-    </w:p>
-    <w:p/>
-    <w:p>
-      <w:pPr>
-        <w:rPr>
-          <w:i/>
-        </w:rPr>
-      </w:pPr>
-      <w:r>
-        <w:rPr>
-          <w:i/>
-        </w:rPr>
-        <w:t>When none of he above organizational schemes prove helpful, the overall functionality can be organized into a hierarchy of functions organized by either common inputs, common outputs, or common internal data access.  Data flow diagrams and data dictionaries can be use dot show the relationships between and among the functions and data.</w:t>
+        <w:t>common outputs, or common internal data access.  Data flow diagrams and data dictionaries can be use dot show the relationships between and among the functions and data.</w:t>
       </w:r>
     </w:p>
     <w:p>
@@ -12943,7 +12983,6 @@
         <w:rPr>
           <w:i/>
         </w:rPr>
-        <w:lastRenderedPageBreak/>
         <w:t>Identify the approvers of the SRS document. Approver name, signature, and date should be used.</w:t>
       </w:r>
     </w:p>
@@ -13029,6 +13068,7 @@
         <w:rPr>
           <w:i/>
         </w:rPr>
+        <w:lastRenderedPageBreak/>
         <w:t>Appendices</w:t>
       </w:r>
     </w:p>
@@ -18362,7 +18402,6 @@
         <w:ind w:right="-360"/>
       </w:pPr>
       <w:r>
-        <w:lastRenderedPageBreak/>
         <w:t xml:space="preserve">             3.2.3.1.2 Constituent fields</w:t>
       </w:r>
     </w:p>
@@ -18396,6 +18435,7 @@
         <w:ind w:right="-360"/>
       </w:pPr>
       <w:r>
+        <w:lastRenderedPageBreak/>
         <w:t xml:space="preserve">             3.2.3.2.1 Record type</w:t>
       </w:r>
     </w:p>

</xml_diff>